<commit_message>
Upload PDF version of paper
</commit_message>
<xml_diff>
--- a/ResearchPaper/HDFS.docx
+++ b/ResearchPaper/HDFS.docx
@@ -156,21 +156,7 @@
           <w:sz w:val="18"/>
           <w:szCs w:val="18"/>
         </w:rPr>
-        <w:t>phalachandra</w:t>
-      </w:r>
-      <w:r>
-        <w:rPr>
-          <w:sz w:val="18"/>
-          <w:szCs w:val="18"/>
-        </w:rPr>
-        <w:t>@</w:t>
-      </w:r>
-      <w:r>
-        <w:rPr>
-          <w:sz w:val="18"/>
-          <w:szCs w:val="18"/>
-        </w:rPr>
-        <w:t>pes.edu</w:t>
+        <w:t>phalachandra@pes.edu</w:t>
       </w:r>
     </w:p>
     <w:p>
@@ -854,7 +840,15 @@
         <w:pStyle w:val="BodyText"/>
       </w:pPr>
       <w:r>
-        <w:t xml:space="preserve">HDFS uses master/slave architecture. In its initial incarnation, each Hadoop cluster consisted of a single NameNode that managed file system operations and </w:t>
+        <w:t xml:space="preserve">HDFS uses master/slave architecture. In its initial incarnation, each Hadoop cluster consisted of a single </w:t>
+      </w:r>
+      <w:proofErr w:type="spellStart"/>
+      <w:r>
+        <w:t>NameNode</w:t>
+      </w:r>
+      <w:proofErr w:type="spellEnd"/>
+      <w:r>
+        <w:t xml:space="preserve"> that managed file system operations and </w:t>
       </w:r>
       <w:r>
         <w:lastRenderedPageBreak/>
@@ -1509,12 +1503,30 @@
           <w:iCs/>
           <w:lang w:val="en-IN"/>
         </w:rPr>
-        <w:t>(CurrentTime – L)</w:t>
-      </w:r>
+        <w:t>(</w:t>
+      </w:r>
+      <w:proofErr w:type="spellStart"/>
       <w:r>
         <w:rPr>
           <w:i/>
           <w:iCs/>
+          <w:lang w:val="en-IN"/>
+        </w:rPr>
+        <w:t>CurrentTime</w:t>
+      </w:r>
+      <w:proofErr w:type="spellEnd"/>
+      <w:r>
+        <w:rPr>
+          <w:i/>
+          <w:iCs/>
+          <w:lang w:val="en-IN"/>
+        </w:rPr>
+        <w:t xml:space="preserve"> – L)</w:t>
+      </w:r>
+      <w:r>
+        <w:rPr>
+          <w:i/>
+          <w:iCs/>
         </w:rPr>
         <w:t xml:space="preserve"> &gt; </w:t>
       </w:r>
@@ -1547,7 +1559,25 @@
           <w:iCs/>
           <w:lang w:val="en-IN"/>
         </w:rPr>
-        <w:t>(CurrentTime – L)</w:t>
+        <w:t>(</w:t>
+      </w:r>
+      <w:proofErr w:type="spellStart"/>
+      <w:r>
+        <w:rPr>
+          <w:i/>
+          <w:iCs/>
+          <w:lang w:val="en-IN"/>
+        </w:rPr>
+        <w:t>CurrentTime</w:t>
+      </w:r>
+      <w:proofErr w:type="spellEnd"/>
+      <w:r>
+        <w:rPr>
+          <w:i/>
+          <w:iCs/>
+          <w:lang w:val="en-IN"/>
+        </w:rPr>
+        <w:t xml:space="preserve"> – L)</w:t>
       </w:r>
       <w:r>
         <w:rPr>
@@ -1836,7 +1866,25 @@
           <w:iCs/>
           <w:lang w:val="en-IN"/>
         </w:rPr>
-        <w:t>(CurrentTime – L)</w:t>
+        <w:t>(</w:t>
+      </w:r>
+      <w:proofErr w:type="spellStart"/>
+      <w:r>
+        <w:rPr>
+          <w:i/>
+          <w:iCs/>
+          <w:lang w:val="en-IN"/>
+        </w:rPr>
+        <w:t>CurrentTime</w:t>
+      </w:r>
+      <w:proofErr w:type="spellEnd"/>
+      <w:r>
+        <w:rPr>
+          <w:i/>
+          <w:iCs/>
+          <w:lang w:val="en-IN"/>
+        </w:rPr>
+        <w:t xml:space="preserve"> – L)</w:t>
       </w:r>
       <w:r>
         <w:rPr>
@@ -2047,6 +2095,9 @@
         <w:ind w:start="14.40pt"/>
         <w:jc w:val="both"/>
       </w:pPr>
+      <w:r>
+        <w:br/>
+      </w:r>
     </w:p>
     <w:p>
       <w:pPr>
@@ -2102,7 +2153,15 @@
         <w:pStyle w:val="BodyText"/>
       </w:pPr>
       <w:r>
-        <w:t>The simulator is built over Pedro Álvarez-Tabío's HDFS-Replication simulator</w:t>
+        <w:t>The simulator is built over Pedro Álvarez-</w:t>
+      </w:r>
+      <w:proofErr w:type="spellStart"/>
+      <w:r>
+        <w:t>Tabío's</w:t>
+      </w:r>
+      <w:proofErr w:type="spellEnd"/>
+      <w:r>
+        <w:t xml:space="preserve"> HDFS-Replication simulator</w:t>
       </w:r>
       <w:r>
         <w:rPr>
@@ -2193,6 +2252,7 @@
       <w:r>
         <w:t xml:space="preserve"> and </w:t>
       </w:r>
+      <w:proofErr w:type="spellStart"/>
       <w:r>
         <w:rPr>
           <w:i/>
@@ -2200,6 +2260,7 @@
         </w:rPr>
         <w:t>blockInfo</w:t>
       </w:r>
+      <w:proofErr w:type="spellEnd"/>
       <w:r>
         <w:t xml:space="preserve"> which allows us to record and utilize metadata of blocks.</w:t>
       </w:r>
@@ -2881,13 +2942,7 @@
         <w:t>T</w:t>
       </w:r>
       <w:r>
-        <w:t xml:space="preserve">he growth of cloud computing has led to an increase in power </w:t>
-      </w:r>
-      <w:r>
-        <w:t>consumption</w:t>
-      </w:r>
-      <w:r>
-        <w:t xml:space="preserve"> by cloud compute clusters. To reduce power consumption and increase energy efficiency in HDFS clusters, an energy-conserving, hybrid and multi-zoned </w:t>
+        <w:t xml:space="preserve">he growth of cloud computing has led to an increase in power consumption by cloud compute clusters. To reduce power consumption and increase energy efficiency in HDFS clusters, an energy-conserving, hybrid and multi-zoned </w:t>
       </w:r>
       <w:r>
         <w:t>Hadoop cluster model was described. Cold data which sits idle for a long period of time is transferred to the cold zone, a zone representing low power state. This zone comprises of hard disks in low power mode and low computational power for significant energy cost savings. The overall performance of the cluster would not be affected since most computations would be done in the hot zone where hot data resides. This is achieved because there usually is low utilization in compute servers[</w:t>
@@ -2950,21 +3005,63 @@
         <w:rPr>
           <w:lang w:val="en-IN"/>
         </w:rPr>
-        <w:t>Foremost, we would like to express our sincere gratitude to our mentor Prof. H L Phalachandra for his continuous support whilst working on the research with his patience, motivation and his immense knowledge of the subject and pointing us in the right direction throughout the period. We are also thankful to all the CCBD lab faculty in PES University for providing us a workspace to work in.</w:t>
-      </w:r>
-    </w:p>
-    <w:p>
-      <w:pPr>
-        <w:pStyle w:val="BodyText"/>
-        <w:rPr>
-          <w:lang w:val="en-IN"/>
-        </w:rPr>
-      </w:pPr>
-      <w:r>
-        <w:rPr>
-          <w:lang w:val="en-IN"/>
-        </w:rPr>
-        <w:t xml:space="preserve">We are also thankful to Mr. Pedro Alvarez-Tabio Togores for sharing his HDFS simulator to the opensource community, it was very helpful for us to implement our algorithm on it directly without having to create a whole new simulator. His simulator also helped us is comparing our new algorithm’s efficiency along with the old algorithm effectively </w:t>
+        <w:t xml:space="preserve">Foremost, we would like to express our sincere gratitude to our mentor Prof. H L </w:t>
+      </w:r>
+      <w:proofErr w:type="spellStart"/>
+      <w:r>
+        <w:rPr>
+          <w:lang w:val="en-IN"/>
+        </w:rPr>
+        <w:t>Phalachandra</w:t>
+      </w:r>
+      <w:proofErr w:type="spellEnd"/>
+      <w:r>
+        <w:rPr>
+          <w:lang w:val="en-IN"/>
+        </w:rPr>
+        <w:t xml:space="preserve"> for his continuous support whilst working on the research with his patience, motivation and his immense knowledge of the subject and pointing us in the right direction throughout the period. We are also thankful to all the CCBD lab faculty in PES University for providing us a workspace to work in.</w:t>
+      </w:r>
+    </w:p>
+    <w:p>
+      <w:pPr>
+        <w:pStyle w:val="BodyText"/>
+        <w:rPr>
+          <w:lang w:val="en-IN"/>
+        </w:rPr>
+      </w:pPr>
+      <w:r>
+        <w:rPr>
+          <w:lang w:val="en-IN"/>
+        </w:rPr>
+        <w:t>We are also thankful to Mr. Pedro Alvarez-</w:t>
+      </w:r>
+      <w:proofErr w:type="spellStart"/>
+      <w:r>
+        <w:rPr>
+          <w:lang w:val="en-IN"/>
+        </w:rPr>
+        <w:t>Tabio</w:t>
+      </w:r>
+      <w:proofErr w:type="spellEnd"/>
+      <w:r>
+        <w:rPr>
+          <w:lang w:val="en-IN"/>
+        </w:rPr>
+        <w:t xml:space="preserve"> </w:t>
+      </w:r>
+      <w:proofErr w:type="spellStart"/>
+      <w:r>
+        <w:rPr>
+          <w:lang w:val="en-IN"/>
+        </w:rPr>
+        <w:t>Togores</w:t>
+      </w:r>
+      <w:proofErr w:type="spellEnd"/>
+      <w:r>
+        <w:rPr>
+          <w:lang w:val="en-IN"/>
+        </w:rPr>
+        <w:t xml:space="preserve"> for sharing his HDFS simulator to the opensource community, it was very helpful for us to implement our algorithm on it directly without having to create a whole new simulator. His simulator also helped us is comparing our new algorithm’s efficiency along with the old algorithm effectively </w:t>
       </w:r>
     </w:p>
     <w:p>
@@ -5972,7 +6069,7 @@
 </file>
 
 <file path=customXml/itemProps1.xml><?xml version="1.0" encoding="utf-8"?>
-<ds:datastoreItem xmlns:ds="http://purl.oclc.org/ooxml/officeDocument/customXml" ds:itemID="{097635DA-CD80-4C4D-9C16-8C345F8F46D8}">
+<ds:datastoreItem xmlns:ds="http://purl.oclc.org/ooxml/officeDocument/customXml" ds:itemID="{A87EF870-993B-4758-9941-0B1867663E66}">
   <ds:schemaRefs>
     <ds:schemaRef ds:uri="http://schemas.openxmlformats.org/officeDocument/2006/bibliography"/>
   </ds:schemaRefs>

</xml_diff>